<commit_message>
documentation (I don't even know what is updated here)
</commit_message>
<xml_diff>
--- a/Doc/Plan Projekta.docx
+++ b/Doc/Plan Projekta.docx
@@ -1,6 +1,6 @@
 
 <file path=word/document.xml><?xml version="1.0" encoding="utf-8"?>
-<w:document xmlns:wpc="http://schemas.microsoft.com/office/word/2010/wordprocessingCanvas" xmlns:cx="http://schemas.microsoft.com/office/drawing/2014/chartex" xmlns:cx1="http://schemas.microsoft.com/office/drawing/2015/9/8/chartex" xmlns:cx2="http://schemas.microsoft.com/office/drawing/2015/10/21/chartex" xmlns:cx3="http://schemas.microsoft.com/office/drawing/2016/5/9/chartex" xmlns:cx4="http://schemas.microsoft.com/office/drawing/2016/5/10/chartex" xmlns:cx5="http://schemas.microsoft.com/office/drawing/2016/5/11/chartex" xmlns:cx6="http://schemas.microsoft.com/office/drawing/2016/5/12/chartex" xmlns:cx7="http://schemas.microsoft.com/office/drawing/2016/5/13/chartex" xmlns:cx8="http://schemas.microsoft.com/office/drawing/2016/5/14/chartex" xmlns:mc="http://schemas.openxmlformats.org/markup-compatibility/2006" xmlns:aink="http://schemas.microsoft.com/office/drawing/2016/ink" xmlns:am3d="http://schemas.microsoft.com/office/drawing/2017/model3d" xmlns:o="urn:schemas-microsoft-com:office:office" xmlns:oel="http://schemas.microsoft.com/office/2019/extlst" xmlns:r="http://schemas.openxmlformats.org/officeDocument/2006/relationships" xmlns:m="http://schemas.openxmlformats.org/officeDocument/2006/math" xmlns:v="urn:schemas-microsoft-com:vml" xmlns:wp14="http://schemas.microsoft.com/office/word/2010/wordprocessingDrawing" xmlns:wp="http://schemas.openxmlformats.org/drawingml/2006/wordprocessingDrawing" xmlns:w10="urn:schemas-microsoft-com:office:word" xmlns:w="http://schemas.openxmlformats.org/wordprocessingml/2006/main" xmlns:w14="http://schemas.microsoft.com/office/word/2010/wordml" xmlns:w15="http://schemas.microsoft.com/office/word/2012/wordml" xmlns:w16cex="http://schemas.microsoft.com/office/word/2018/wordml/cex" xmlns:w16cid="http://schemas.microsoft.com/office/word/2016/wordml/cid" xmlns:w16="http://schemas.microsoft.com/office/word/2018/wordml" xmlns:w16du="http://schemas.microsoft.com/office/word/2023/wordml/word16du" xmlns:w16sdtdh="http://schemas.microsoft.com/office/word/2020/wordml/sdtdatahash" xmlns:w16se="http://schemas.microsoft.com/office/word/2015/wordml/symex" xmlns:wpg="http://schemas.microsoft.com/office/word/2010/wordprocessingGroup" xmlns:wpi="http://schemas.microsoft.com/office/word/2010/wordprocessingInk" xmlns:wne="http://schemas.microsoft.com/office/word/2006/wordml" xmlns:wps="http://schemas.microsoft.com/office/word/2010/wordprocessingShape" mc:Ignorable="w14 w15 w16se w16cid w16 w16cex w16sdtdh w16du wp14">
+<w:document xmlns:wpc="http://schemas.microsoft.com/office/word/2010/wordprocessingCanvas" xmlns:cx="http://schemas.microsoft.com/office/drawing/2014/chartex" xmlns:cx1="http://schemas.microsoft.com/office/drawing/2015/9/8/chartex" xmlns:cx2="http://schemas.microsoft.com/office/drawing/2015/10/21/chartex" xmlns:cx3="http://schemas.microsoft.com/office/drawing/2016/5/9/chartex" xmlns:cx4="http://schemas.microsoft.com/office/drawing/2016/5/10/chartex" xmlns:cx5="http://schemas.microsoft.com/office/drawing/2016/5/11/chartex" xmlns:cx6="http://schemas.microsoft.com/office/drawing/2016/5/12/chartex" xmlns:cx7="http://schemas.microsoft.com/office/drawing/2016/5/13/chartex" xmlns:cx8="http://schemas.microsoft.com/office/drawing/2016/5/14/chartex" xmlns:mc="http://schemas.openxmlformats.org/markup-compatibility/2006" xmlns:aink="http://schemas.microsoft.com/office/drawing/2016/ink" xmlns:am3d="http://schemas.microsoft.com/office/drawing/2017/model3d" xmlns:o="urn:schemas-microsoft-com:office:office" xmlns:oel="http://schemas.microsoft.com/office/2019/extlst" xmlns:r="http://schemas.openxmlformats.org/officeDocument/2006/relationships" xmlns:m="http://schemas.openxmlformats.org/officeDocument/2006/math" xmlns:v="urn:schemas-microsoft-com:vml" xmlns:wp14="http://schemas.microsoft.com/office/word/2010/wordprocessingDrawing" xmlns:wp="http://schemas.openxmlformats.org/drawingml/2006/wordprocessingDrawing" xmlns:w10="urn:schemas-microsoft-com:office:word" xmlns:w="http://schemas.openxmlformats.org/wordprocessingml/2006/main" xmlns:w14="http://schemas.microsoft.com/office/word/2010/wordml" xmlns:w15="http://schemas.microsoft.com/office/word/2012/wordml" xmlns:w16cex="http://schemas.microsoft.com/office/word/2018/wordml/cex" xmlns:w16cid="http://schemas.microsoft.com/office/word/2016/wordml/cid" xmlns:w16="http://schemas.microsoft.com/office/word/2018/wordml" xmlns:w16du="http://schemas.microsoft.com/office/word/2023/wordml/word16du" xmlns:w16sdtdh="http://schemas.microsoft.com/office/word/2020/wordml/sdtdatahash" xmlns:w16sdtfl="http://schemas.microsoft.com/office/word/2024/wordml/sdtformatlock" xmlns:w16se="http://schemas.microsoft.com/office/word/2015/wordml/symex" xmlns:wpg="http://schemas.microsoft.com/office/word/2010/wordprocessingGroup" xmlns:wpi="http://schemas.microsoft.com/office/word/2010/wordprocessingInk" xmlns:wne="http://schemas.microsoft.com/office/word/2006/wordml" xmlns:wps="http://schemas.microsoft.com/office/word/2010/wordprocessingShape" mc:Ignorable="w14 w15 w16se w16cid w16 w16cex w16sdtdh w16sdtfl w16du wp14">
   <w:body>
     <w:p>
       <w:pPr>
@@ -10,12 +10,14 @@
           <w:lang w:val="hr-HR"/>
         </w:rPr>
       </w:pPr>
+      <w:bookmarkStart w:id="0" w:name="_Hlk189258371"/>
       <w:r>
         <w:rPr>
           <w:lang w:val="hr-HR"/>
         </w:rPr>
         <w:t>Implementacija JPEG algoritma na GPU</w:t>
       </w:r>
+      <w:bookmarkEnd w:id="0"/>
     </w:p>
     <w:p>
       <w:pPr>
@@ -69,7 +71,7 @@
           <w:sz w:val="28"/>
           <w:lang w:val="hr-HR"/>
         </w:rPr>
-        <w:t>1</w:t>
+        <w:t>7</w:t>
       </w:r>
     </w:p>
     <w:p>
@@ -1474,7 +1476,7 @@
         </w:rPr>
         <w:br w:type="page"/>
       </w:r>
-      <w:bookmarkStart w:id="0" w:name="_Toc179182954"/>
+      <w:bookmarkStart w:id="1" w:name="_Toc179182954"/>
       <w:r>
         <w:rPr>
           <w:lang w:val="hr-HR"/>
@@ -1482,7 +1484,7 @@
         <w:lastRenderedPageBreak/>
         <w:t>Puni naziv projekta</w:t>
       </w:r>
-      <w:bookmarkEnd w:id="0"/>
+      <w:bookmarkEnd w:id="1"/>
     </w:p>
     <w:p>
       <w:pPr>
@@ -1551,14 +1553,14 @@
           <w:lang w:val="hr-HR"/>
         </w:rPr>
       </w:pPr>
-      <w:bookmarkStart w:id="1" w:name="_Toc179182955"/>
+      <w:bookmarkStart w:id="2" w:name="_Toc179182955"/>
       <w:r>
         <w:rPr>
           <w:lang w:val="hr-HR"/>
         </w:rPr>
         <w:t>Skraćeni naziv projekta</w:t>
       </w:r>
-      <w:bookmarkEnd w:id="1"/>
+      <w:bookmarkEnd w:id="2"/>
     </w:p>
     <w:p>
       <w:pPr>
@@ -1615,14 +1617,14 @@
           <w:lang w:val="hr-HR"/>
         </w:rPr>
       </w:pPr>
-      <w:bookmarkStart w:id="2" w:name="_Toc179182956"/>
+      <w:bookmarkStart w:id="3" w:name="_Toc179182956"/>
       <w:r>
         <w:rPr>
           <w:lang w:val="hr-HR"/>
         </w:rPr>
         <w:t>Opis problema/teme projekta</w:t>
       </w:r>
-      <w:bookmarkEnd w:id="2"/>
+      <w:bookmarkEnd w:id="3"/>
     </w:p>
     <w:p>
       <w:pPr>
@@ -1685,14 +1687,14 @@
           <w:lang w:val="hr-HR"/>
         </w:rPr>
       </w:pPr>
-      <w:bookmarkStart w:id="3" w:name="_Toc179182957"/>
+      <w:bookmarkStart w:id="4" w:name="_Toc179182957"/>
       <w:r>
         <w:rPr>
           <w:lang w:val="hr-HR"/>
         </w:rPr>
         <w:t>Cilj projekta</w:t>
       </w:r>
-      <w:bookmarkEnd w:id="3"/>
+      <w:bookmarkEnd w:id="4"/>
     </w:p>
     <w:p>
       <w:pPr>
@@ -1805,14 +1807,14 @@
           <w:lang w:val="hr-HR"/>
         </w:rPr>
       </w:pPr>
-      <w:bookmarkStart w:id="4" w:name="_Toc179182958"/>
+      <w:bookmarkStart w:id="5" w:name="_Toc179182958"/>
       <w:r>
         <w:rPr>
           <w:lang w:val="hr-HR"/>
         </w:rPr>
         <w:t>Voditelj studentskog tima</w:t>
       </w:r>
-      <w:bookmarkEnd w:id="4"/>
+      <w:bookmarkEnd w:id="5"/>
     </w:p>
     <w:p>
       <w:pPr>
@@ -1875,14 +1877,14 @@
         </w:rPr>
         <w:tab/>
       </w:r>
-      <w:bookmarkStart w:id="5" w:name="_Toc179182959"/>
+      <w:bookmarkStart w:id="6" w:name="_Toc179182959"/>
       <w:r>
         <w:rPr>
           <w:lang w:val="hr-HR"/>
         </w:rPr>
         <w:t>Rezultat(i)</w:t>
       </w:r>
-      <w:bookmarkEnd w:id="5"/>
+      <w:bookmarkEnd w:id="6"/>
     </w:p>
     <w:p>
       <w:pPr>
@@ -1951,15 +1953,15 @@
           <w:lang w:val="hr-HR"/>
         </w:rPr>
       </w:pPr>
-      <w:bookmarkStart w:id="6" w:name="_Toc179182960"/>
-      <w:bookmarkStart w:id="7" w:name="_Toc100054240"/>
+      <w:bookmarkStart w:id="7" w:name="_Toc179182960"/>
+      <w:bookmarkStart w:id="8" w:name="_Toc100054240"/>
       <w:r>
         <w:rPr>
           <w:lang w:val="hr-HR"/>
         </w:rPr>
         <w:t>Slični projekti</w:t>
       </w:r>
-      <w:bookmarkEnd w:id="6"/>
+      <w:bookmarkEnd w:id="7"/>
     </w:p>
     <w:p>
       <w:pPr>
@@ -2046,7 +2048,7 @@
           <w:lang w:val="hr-HR"/>
         </w:rPr>
       </w:pPr>
-      <w:bookmarkStart w:id="8" w:name="_Toc179182961"/>
+      <w:bookmarkStart w:id="9" w:name="_Toc179182961"/>
       <w:r>
         <w:rPr>
           <w:lang w:val="hr-HR"/>
@@ -2054,8 +2056,8 @@
         <w:lastRenderedPageBreak/>
         <w:t>Resursi</w:t>
       </w:r>
-      <w:bookmarkEnd w:id="7"/>
       <w:bookmarkEnd w:id="8"/>
+      <w:bookmarkEnd w:id="9"/>
     </w:p>
     <w:p>
       <w:pPr>
@@ -2091,7 +2093,7 @@
           <w:lang w:val="hr-HR"/>
         </w:rPr>
       </w:pPr>
-      <w:bookmarkStart w:id="9" w:name="_Toc179182962"/>
+      <w:bookmarkStart w:id="10" w:name="_Toc179182962"/>
       <w:r>
         <w:rPr>
           <w:b/>
@@ -2514,7 +2516,7 @@
         </w:rPr>
         <w:t>Glavni rizici</w:t>
       </w:r>
-      <w:bookmarkEnd w:id="9"/>
+      <w:bookmarkEnd w:id="10"/>
     </w:p>
     <w:p>
       <w:pPr>
@@ -2613,14 +2615,14 @@
           <w:lang w:val="hr-HR"/>
         </w:rPr>
       </w:pPr>
-      <w:bookmarkStart w:id="10" w:name="_Toc179182963"/>
+      <w:bookmarkStart w:id="11" w:name="_Toc179182963"/>
       <w:r>
         <w:rPr>
           <w:lang w:val="hr-HR"/>
         </w:rPr>
         <w:t>Smanjivanje rizika</w:t>
       </w:r>
-      <w:bookmarkEnd w:id="10"/>
+      <w:bookmarkEnd w:id="11"/>
     </w:p>
     <w:p>
       <w:pPr>
@@ -2723,16 +2725,16 @@
           <w:lang w:val="hr-HR"/>
         </w:rPr>
       </w:pPr>
-      <w:bookmarkStart w:id="11" w:name="_Toc100054243"/>
-      <w:bookmarkStart w:id="12" w:name="_Toc179182964"/>
+      <w:bookmarkStart w:id="12" w:name="_Toc100054243"/>
+      <w:bookmarkStart w:id="13" w:name="_Toc179182964"/>
       <w:r>
         <w:rPr>
           <w:lang w:val="hr-HR"/>
         </w:rPr>
         <w:t>Glavne faze projekta</w:t>
       </w:r>
-      <w:bookmarkEnd w:id="11"/>
       <w:bookmarkEnd w:id="12"/>
+      <w:bookmarkEnd w:id="13"/>
     </w:p>
     <w:p>
       <w:pPr>
@@ -2872,8 +2874,8 @@
           <w:lang w:val="hr-HR"/>
         </w:rPr>
       </w:pPr>
-      <w:bookmarkStart w:id="13" w:name="_Toc100054244"/>
-      <w:bookmarkStart w:id="14" w:name="_Toc179182965"/>
+      <w:bookmarkStart w:id="14" w:name="_Toc100054244"/>
+      <w:bookmarkStart w:id="15" w:name="_Toc179182965"/>
       <w:r>
         <w:rPr>
           <w:lang w:val="hr-HR"/>
@@ -2905,8 +2907,8 @@
         </w:rPr>
         <w:t>WBS)</w:t>
       </w:r>
-      <w:bookmarkEnd w:id="13"/>
       <w:bookmarkEnd w:id="14"/>
+      <w:bookmarkEnd w:id="15"/>
     </w:p>
     <w:p>
       <w:pPr>
@@ -2955,14 +2957,14 @@
           <w:lang w:val="hr-HR"/>
         </w:rPr>
       </w:pPr>
-      <w:bookmarkStart w:id="15" w:name="_Toc179182966"/>
+      <w:bookmarkStart w:id="16" w:name="_Toc179182966"/>
       <w:r>
         <w:rPr>
           <w:lang w:val="hr-HR"/>
         </w:rPr>
         <w:t>Kontrolne točke projekta</w:t>
       </w:r>
-      <w:bookmarkEnd w:id="15"/>
+      <w:bookmarkEnd w:id="16"/>
       <w:r>
         <w:rPr>
           <w:lang w:val="hr-HR"/>
@@ -3553,6 +3555,12 @@
                 <w:lang w:val="hr-HR"/>
               </w:rPr>
             </w:pPr>
+            <w:r>
+              <w:rPr>
+                <w:lang w:val="hr-HR"/>
+              </w:rPr>
+              <w:t>05.12.2024.</w:t>
+            </w:r>
           </w:p>
         </w:tc>
         <w:tc>
@@ -3569,6 +3577,12 @@
                 <w:lang w:val="hr-HR"/>
               </w:rPr>
             </w:pPr>
+            <w:r>
+              <w:rPr>
+                <w:lang w:val="hr-HR"/>
+              </w:rPr>
+              <w:t>zanemarivo kašnjenje</w:t>
+            </w:r>
           </w:p>
         </w:tc>
       </w:tr>
@@ -3731,6 +3745,12 @@
                 <w:lang w:val="hr-HR"/>
               </w:rPr>
             </w:pPr>
+            <w:r>
+              <w:rPr>
+                <w:lang w:val="hr-HR"/>
+              </w:rPr>
+              <w:t>odgođeno za kasnije</w:t>
+            </w:r>
           </w:p>
         </w:tc>
       </w:tr>
@@ -3802,6 +3822,12 @@
                 <w:lang w:val="hr-HR"/>
               </w:rPr>
             </w:pPr>
+            <w:r>
+              <w:rPr>
+                <w:lang w:val="hr-HR"/>
+              </w:rPr>
+              <w:t>19.1.2024.</w:t>
+            </w:r>
           </w:p>
         </w:tc>
         <w:tc>
@@ -3818,6 +3844,12 @@
                 <w:lang w:val="hr-HR"/>
               </w:rPr>
             </w:pPr>
+            <w:r>
+              <w:rPr>
+                <w:lang w:val="hr-HR"/>
+              </w:rPr>
+              <w:t>kasni</w:t>
+            </w:r>
           </w:p>
         </w:tc>
       </w:tr>
@@ -3998,6 +4030,12 @@
                 <w:lang w:val="hr-HR"/>
               </w:rPr>
             </w:pPr>
+            <w:r>
+              <w:rPr>
+                <w:lang w:val="hr-HR"/>
+              </w:rPr>
+              <w:t>kasni</w:t>
+            </w:r>
           </w:p>
         </w:tc>
       </w:tr>
@@ -4178,6 +4216,12 @@
                 <w:lang w:val="hr-HR"/>
               </w:rPr>
             </w:pPr>
+            <w:r>
+              <w:rPr>
+                <w:lang w:val="hr-HR"/>
+              </w:rPr>
+              <w:t>kasni</w:t>
+            </w:r>
           </w:p>
         </w:tc>
       </w:tr>
@@ -4196,14 +4240,14 @@
           <w:lang w:val="hr-HR"/>
         </w:rPr>
       </w:pPr>
-      <w:bookmarkStart w:id="16" w:name="_Toc179182967"/>
+      <w:bookmarkStart w:id="17" w:name="_Toc179182967"/>
       <w:r>
         <w:rPr>
           <w:lang w:val="hr-HR"/>
         </w:rPr>
         <w:t>Gantogram</w:t>
       </w:r>
-      <w:bookmarkEnd w:id="16"/>
+      <w:bookmarkEnd w:id="17"/>
     </w:p>
     <w:p>
       <w:pPr>
@@ -4293,10 +4337,10 @@
         </w:rPr>
         <w:lastRenderedPageBreak/>
         <w:drawing>
-          <wp:inline distT="0" distB="0" distL="0" distR="0" wp14:anchorId="61E70A6F" wp14:editId="4AF80364">
-            <wp:extent cx="5943600" cy="2693035"/>
+          <wp:inline distT="0" distB="0" distL="0" distR="0" wp14:anchorId="61E70A6F" wp14:editId="1F863BF5">
+            <wp:extent cx="5943600" cy="2692748"/>
             <wp:effectExtent l="0" t="0" r="0" b="0"/>
-            <wp:docPr id="1654637135" name="Picture 1" descr="A graph on a white sheet&#10;&#10;Description automatically generated"/>
+            <wp:docPr id="1654637135" name="Picture 1"/>
             <wp:cNvGraphicFramePr>
               <a:graphicFrameLocks xmlns:a="http://schemas.openxmlformats.org/drawingml/2006/main" noChangeAspect="1"/>
             </wp:cNvGraphicFramePr>
@@ -4304,7 +4348,7 @@
               <a:graphicData uri="http://schemas.openxmlformats.org/drawingml/2006/picture">
                 <pic:pic xmlns:pic="http://schemas.openxmlformats.org/drawingml/2006/picture">
                   <pic:nvPicPr>
-                    <pic:cNvPr id="1654637135" name="Picture 1" descr="A graph on a white sheet&#10;&#10;Description automatically generated"/>
+                    <pic:cNvPr id="1654637135" name="Picture 1"/>
                     <pic:cNvPicPr/>
                   </pic:nvPicPr>
                   <pic:blipFill>
@@ -4322,7 +4366,7 @@
                   <pic:spPr>
                     <a:xfrm>
                       <a:off x="0" y="0"/>
-                      <a:ext cx="5943600" cy="2693035"/>
+                      <a:ext cx="5943600" cy="2692748"/>
                     </a:xfrm>
                     <a:prstGeom prst="rect">
                       <a:avLst/>
@@ -4342,14 +4386,14 @@
           <w:lang w:val="hr-HR"/>
         </w:rPr>
       </w:pPr>
-      <w:bookmarkStart w:id="17" w:name="_Toc179182968"/>
+      <w:bookmarkStart w:id="18" w:name="_Toc179182968"/>
       <w:r>
         <w:rPr>
           <w:lang w:val="hr-HR"/>
         </w:rPr>
         <w:t>Zapisnici sastanaka</w:t>
       </w:r>
-      <w:bookmarkEnd w:id="17"/>
+      <w:bookmarkEnd w:id="18"/>
     </w:p>
     <w:p>
       <w:pPr>
@@ -4621,6 +4665,12 @@
                 <w:lang w:val="hr-HR"/>
               </w:rPr>
             </w:pPr>
+            <w:r>
+              <w:rPr>
+                <w:lang w:val="hr-HR"/>
+              </w:rPr>
+              <w:t>17.12.2024.</w:t>
+            </w:r>
           </w:p>
         </w:tc>
         <w:tc>
@@ -4636,6 +4686,12 @@
                 <w:lang w:val="hr-HR"/>
               </w:rPr>
             </w:pPr>
+            <w:r>
+              <w:rPr>
+                <w:lang w:val="hr-HR"/>
+              </w:rPr>
+              <w:t>13:30</w:t>
+            </w:r>
           </w:p>
         </w:tc>
         <w:tc>
@@ -4651,6 +4707,12 @@
                 <w:lang w:val="hr-HR"/>
               </w:rPr>
             </w:pPr>
+            <w:r>
+              <w:rPr>
+                <w:lang w:val="hr-HR"/>
+              </w:rPr>
+              <w:t>FER, A105</w:t>
+            </w:r>
           </w:p>
         </w:tc>
         <w:tc>
@@ -4666,6 +4728,12 @@
                 <w:lang w:val="hr-HR"/>
               </w:rPr>
             </w:pPr>
+            <w:r>
+              <w:rPr>
+                <w:lang w:val="hr-HR"/>
+              </w:rPr>
+              <w:t>Bartol Hrg, Daniel Hofman</w:t>
+            </w:r>
           </w:p>
         </w:tc>
         <w:tc>
@@ -4681,6 +4749,12 @@
                 <w:lang w:val="hr-HR"/>
               </w:rPr>
             </w:pPr>
+            <w:r>
+              <w:rPr>
+                <w:lang w:val="hr-HR"/>
+              </w:rPr>
+              <w:t>dogovorene stvari u vezi s implementacijom hufmana</w:t>
+            </w:r>
           </w:p>
         </w:tc>
       </w:tr>
@@ -5352,7 +5426,7 @@
 </file>
 
 <file path=word/endnotes.xml><?xml version="1.0" encoding="utf-8"?>
-<w:endnotes xmlns:wpc="http://schemas.microsoft.com/office/word/2010/wordprocessingCanvas" xmlns:cx="http://schemas.microsoft.com/office/drawing/2014/chartex" xmlns:cx1="http://schemas.microsoft.com/office/drawing/2015/9/8/chartex" xmlns:cx2="http://schemas.microsoft.com/office/drawing/2015/10/21/chartex" xmlns:cx3="http://schemas.microsoft.com/office/drawing/2016/5/9/chartex" xmlns:cx4="http://schemas.microsoft.com/office/drawing/2016/5/10/chartex" xmlns:cx5="http://schemas.microsoft.com/office/drawing/2016/5/11/chartex" xmlns:cx6="http://schemas.microsoft.com/office/drawing/2016/5/12/chartex" xmlns:cx7="http://schemas.microsoft.com/office/drawing/2016/5/13/chartex" xmlns:cx8="http://schemas.microsoft.com/office/drawing/2016/5/14/chartex" xmlns:mc="http://schemas.openxmlformats.org/markup-compatibility/2006" xmlns:aink="http://schemas.microsoft.com/office/drawing/2016/ink" xmlns:am3d="http://schemas.microsoft.com/office/drawing/2017/model3d" xmlns:o="urn:schemas-microsoft-com:office:office" xmlns:oel="http://schemas.microsoft.com/office/2019/extlst" xmlns:r="http://schemas.openxmlformats.org/officeDocument/2006/relationships" xmlns:m="http://schemas.openxmlformats.org/officeDocument/2006/math" xmlns:v="urn:schemas-microsoft-com:vml" xmlns:wp14="http://schemas.microsoft.com/office/word/2010/wordprocessingDrawing" xmlns:wp="http://schemas.openxmlformats.org/drawingml/2006/wordprocessingDrawing" xmlns:w10="urn:schemas-microsoft-com:office:word" xmlns:w="http://schemas.openxmlformats.org/wordprocessingml/2006/main" xmlns:w14="http://schemas.microsoft.com/office/word/2010/wordml" xmlns:w15="http://schemas.microsoft.com/office/word/2012/wordml" xmlns:w16cex="http://schemas.microsoft.com/office/word/2018/wordml/cex" xmlns:w16cid="http://schemas.microsoft.com/office/word/2016/wordml/cid" xmlns:w16="http://schemas.microsoft.com/office/word/2018/wordml" xmlns:w16du="http://schemas.microsoft.com/office/word/2023/wordml/word16du" xmlns:w16sdtdh="http://schemas.microsoft.com/office/word/2020/wordml/sdtdatahash" xmlns:w16se="http://schemas.microsoft.com/office/word/2015/wordml/symex" xmlns:wpg="http://schemas.microsoft.com/office/word/2010/wordprocessingGroup" xmlns:wpi="http://schemas.microsoft.com/office/word/2010/wordprocessingInk" xmlns:wne="http://schemas.microsoft.com/office/word/2006/wordml" xmlns:wps="http://schemas.microsoft.com/office/word/2010/wordprocessingShape" mc:Ignorable="w14 w15 w16se w16cid w16 w16cex w16sdtdh w16du wp14">
+<w:endnotes xmlns:wpc="http://schemas.microsoft.com/office/word/2010/wordprocessingCanvas" xmlns:cx="http://schemas.microsoft.com/office/drawing/2014/chartex" xmlns:cx1="http://schemas.microsoft.com/office/drawing/2015/9/8/chartex" xmlns:cx2="http://schemas.microsoft.com/office/drawing/2015/10/21/chartex" xmlns:cx3="http://schemas.microsoft.com/office/drawing/2016/5/9/chartex" xmlns:cx4="http://schemas.microsoft.com/office/drawing/2016/5/10/chartex" xmlns:cx5="http://schemas.microsoft.com/office/drawing/2016/5/11/chartex" xmlns:cx6="http://schemas.microsoft.com/office/drawing/2016/5/12/chartex" xmlns:cx7="http://schemas.microsoft.com/office/drawing/2016/5/13/chartex" xmlns:cx8="http://schemas.microsoft.com/office/drawing/2016/5/14/chartex" xmlns:mc="http://schemas.openxmlformats.org/markup-compatibility/2006" xmlns:aink="http://schemas.microsoft.com/office/drawing/2016/ink" xmlns:am3d="http://schemas.microsoft.com/office/drawing/2017/model3d" xmlns:o="urn:schemas-microsoft-com:office:office" xmlns:oel="http://schemas.microsoft.com/office/2019/extlst" xmlns:r="http://schemas.openxmlformats.org/officeDocument/2006/relationships" xmlns:m="http://schemas.openxmlformats.org/officeDocument/2006/math" xmlns:v="urn:schemas-microsoft-com:vml" xmlns:wp14="http://schemas.microsoft.com/office/word/2010/wordprocessingDrawing" xmlns:wp="http://schemas.openxmlformats.org/drawingml/2006/wordprocessingDrawing" xmlns:w10="urn:schemas-microsoft-com:office:word" xmlns:w="http://schemas.openxmlformats.org/wordprocessingml/2006/main" xmlns:w14="http://schemas.microsoft.com/office/word/2010/wordml" xmlns:w15="http://schemas.microsoft.com/office/word/2012/wordml" xmlns:w16cex="http://schemas.microsoft.com/office/word/2018/wordml/cex" xmlns:w16cid="http://schemas.microsoft.com/office/word/2016/wordml/cid" xmlns:w16="http://schemas.microsoft.com/office/word/2018/wordml" xmlns:w16du="http://schemas.microsoft.com/office/word/2023/wordml/word16du" xmlns:w16sdtdh="http://schemas.microsoft.com/office/word/2020/wordml/sdtdatahash" xmlns:w16sdtfl="http://schemas.microsoft.com/office/word/2024/wordml/sdtformatlock" xmlns:w16se="http://schemas.microsoft.com/office/word/2015/wordml/symex" xmlns:wpg="http://schemas.microsoft.com/office/word/2010/wordprocessingGroup" xmlns:wpi="http://schemas.microsoft.com/office/word/2010/wordprocessingInk" xmlns:wne="http://schemas.microsoft.com/office/word/2006/wordml" xmlns:wps="http://schemas.microsoft.com/office/word/2010/wordprocessingShape" mc:Ignorable="w14 w15 w16se w16cid w16 w16cex w16sdtdh w16sdtfl w16du wp14">
   <w:endnote w:type="separator" w:id="-1">
     <w:p>
       <w:r>
@@ -5371,7 +5445,7 @@
 </file>
 
 <file path=word/footer1.xml><?xml version="1.0" encoding="utf-8"?>
-<w:ftr xmlns:wpc="http://schemas.microsoft.com/office/word/2010/wordprocessingCanvas" xmlns:cx="http://schemas.microsoft.com/office/drawing/2014/chartex" xmlns:cx1="http://schemas.microsoft.com/office/drawing/2015/9/8/chartex" xmlns:cx2="http://schemas.microsoft.com/office/drawing/2015/10/21/chartex" xmlns:cx3="http://schemas.microsoft.com/office/drawing/2016/5/9/chartex" xmlns:cx4="http://schemas.microsoft.com/office/drawing/2016/5/10/chartex" xmlns:cx5="http://schemas.microsoft.com/office/drawing/2016/5/11/chartex" xmlns:cx6="http://schemas.microsoft.com/office/drawing/2016/5/12/chartex" xmlns:cx7="http://schemas.microsoft.com/office/drawing/2016/5/13/chartex" xmlns:cx8="http://schemas.microsoft.com/office/drawing/2016/5/14/chartex" xmlns:mc="http://schemas.openxmlformats.org/markup-compatibility/2006" xmlns:aink="http://schemas.microsoft.com/office/drawing/2016/ink" xmlns:am3d="http://schemas.microsoft.com/office/drawing/2017/model3d" xmlns:o="urn:schemas-microsoft-com:office:office" xmlns:oel="http://schemas.microsoft.com/office/2019/extlst" xmlns:r="http://schemas.openxmlformats.org/officeDocument/2006/relationships" xmlns:m="http://schemas.openxmlformats.org/officeDocument/2006/math" xmlns:v="urn:schemas-microsoft-com:vml" xmlns:wp14="http://schemas.microsoft.com/office/word/2010/wordprocessingDrawing" xmlns:wp="http://schemas.openxmlformats.org/drawingml/2006/wordprocessingDrawing" xmlns:w10="urn:schemas-microsoft-com:office:word" xmlns:w="http://schemas.openxmlformats.org/wordprocessingml/2006/main" xmlns:w14="http://schemas.microsoft.com/office/word/2010/wordml" xmlns:w15="http://schemas.microsoft.com/office/word/2012/wordml" xmlns:w16cex="http://schemas.microsoft.com/office/word/2018/wordml/cex" xmlns:w16cid="http://schemas.microsoft.com/office/word/2016/wordml/cid" xmlns:w16="http://schemas.microsoft.com/office/word/2018/wordml" xmlns:w16du="http://schemas.microsoft.com/office/word/2023/wordml/word16du" xmlns:w16sdtdh="http://schemas.microsoft.com/office/word/2020/wordml/sdtdatahash" xmlns:w16se="http://schemas.microsoft.com/office/word/2015/wordml/symex" xmlns:wpg="http://schemas.microsoft.com/office/word/2010/wordprocessingGroup" xmlns:wpi="http://schemas.microsoft.com/office/word/2010/wordprocessingInk" xmlns:wne="http://schemas.microsoft.com/office/word/2006/wordml" xmlns:wps="http://schemas.microsoft.com/office/word/2010/wordprocessingShape" mc:Ignorable="w14 w15 w16se w16cid w16 w16cex w16sdtdh w16du wp14">
+<w:ftr xmlns:wpc="http://schemas.microsoft.com/office/word/2010/wordprocessingCanvas" xmlns:cx="http://schemas.microsoft.com/office/drawing/2014/chartex" xmlns:cx1="http://schemas.microsoft.com/office/drawing/2015/9/8/chartex" xmlns:cx2="http://schemas.microsoft.com/office/drawing/2015/10/21/chartex" xmlns:cx3="http://schemas.microsoft.com/office/drawing/2016/5/9/chartex" xmlns:cx4="http://schemas.microsoft.com/office/drawing/2016/5/10/chartex" xmlns:cx5="http://schemas.microsoft.com/office/drawing/2016/5/11/chartex" xmlns:cx6="http://schemas.microsoft.com/office/drawing/2016/5/12/chartex" xmlns:cx7="http://schemas.microsoft.com/office/drawing/2016/5/13/chartex" xmlns:cx8="http://schemas.microsoft.com/office/drawing/2016/5/14/chartex" xmlns:mc="http://schemas.openxmlformats.org/markup-compatibility/2006" xmlns:aink="http://schemas.microsoft.com/office/drawing/2016/ink" xmlns:am3d="http://schemas.microsoft.com/office/drawing/2017/model3d" xmlns:o="urn:schemas-microsoft-com:office:office" xmlns:oel="http://schemas.microsoft.com/office/2019/extlst" xmlns:r="http://schemas.openxmlformats.org/officeDocument/2006/relationships" xmlns:m="http://schemas.openxmlformats.org/officeDocument/2006/math" xmlns:v="urn:schemas-microsoft-com:vml" xmlns:wp14="http://schemas.microsoft.com/office/word/2010/wordprocessingDrawing" xmlns:wp="http://schemas.openxmlformats.org/drawingml/2006/wordprocessingDrawing" xmlns:w10="urn:schemas-microsoft-com:office:word" xmlns:w="http://schemas.openxmlformats.org/wordprocessingml/2006/main" xmlns:w14="http://schemas.microsoft.com/office/word/2010/wordml" xmlns:w15="http://schemas.microsoft.com/office/word/2012/wordml" xmlns:w16cex="http://schemas.microsoft.com/office/word/2018/wordml/cex" xmlns:w16cid="http://schemas.microsoft.com/office/word/2016/wordml/cid" xmlns:w16="http://schemas.microsoft.com/office/word/2018/wordml" xmlns:w16du="http://schemas.microsoft.com/office/word/2023/wordml/word16du" xmlns:w16sdtdh="http://schemas.microsoft.com/office/word/2020/wordml/sdtdatahash" xmlns:w16sdtfl="http://schemas.microsoft.com/office/word/2024/wordml/sdtformatlock" xmlns:w16se="http://schemas.microsoft.com/office/word/2015/wordml/symex" xmlns:wpg="http://schemas.microsoft.com/office/word/2010/wordprocessingGroup" xmlns:wpi="http://schemas.microsoft.com/office/word/2010/wordprocessingInk" xmlns:wne="http://schemas.microsoft.com/office/word/2006/wordml" xmlns:wps="http://schemas.microsoft.com/office/word/2010/wordprocessingShape" mc:Ignorable="w14 w15 w16se w16cid w16 w16cex w16sdtdh w16sdtfl w16du wp14">
   <w:tbl>
     <w:tblPr>
       <w:tblW w:w="0" w:type="auto"/>
@@ -5413,13 +5487,7 @@
             <w:rPr>
               <w:lang w:val="hr-HR"/>
             </w:rPr>
-            <w:t xml:space="preserve">FER </w:t>
-          </w:r>
-          <w:r>
-            <w:rPr>
-              <w:lang w:val="hr-HR"/>
-            </w:rPr>
-            <w:t>- Projekt</w:t>
+            <w:t>FER - Projekt</w:t>
           </w:r>
         </w:p>
       </w:tc>
@@ -5481,7 +5549,7 @@
               <w:noProof/>
               <w:lang w:val="hr-HR"/>
             </w:rPr>
-            <w:t>2024</w:t>
+            <w:t>2025</w:t>
           </w:r>
           <w:r>
             <w:rPr>
@@ -5606,7 +5674,7 @@
 </file>
 
 <file path=word/footnotes.xml><?xml version="1.0" encoding="utf-8"?>
-<w:footnotes xmlns:wpc="http://schemas.microsoft.com/office/word/2010/wordprocessingCanvas" xmlns:cx="http://schemas.microsoft.com/office/drawing/2014/chartex" xmlns:cx1="http://schemas.microsoft.com/office/drawing/2015/9/8/chartex" xmlns:cx2="http://schemas.microsoft.com/office/drawing/2015/10/21/chartex" xmlns:cx3="http://schemas.microsoft.com/office/drawing/2016/5/9/chartex" xmlns:cx4="http://schemas.microsoft.com/office/drawing/2016/5/10/chartex" xmlns:cx5="http://schemas.microsoft.com/office/drawing/2016/5/11/chartex" xmlns:cx6="http://schemas.microsoft.com/office/drawing/2016/5/12/chartex" xmlns:cx7="http://schemas.microsoft.com/office/drawing/2016/5/13/chartex" xmlns:cx8="http://schemas.microsoft.com/office/drawing/2016/5/14/chartex" xmlns:mc="http://schemas.openxmlformats.org/markup-compatibility/2006" xmlns:aink="http://schemas.microsoft.com/office/drawing/2016/ink" xmlns:am3d="http://schemas.microsoft.com/office/drawing/2017/model3d" xmlns:o="urn:schemas-microsoft-com:office:office" xmlns:oel="http://schemas.microsoft.com/office/2019/extlst" xmlns:r="http://schemas.openxmlformats.org/officeDocument/2006/relationships" xmlns:m="http://schemas.openxmlformats.org/officeDocument/2006/math" xmlns:v="urn:schemas-microsoft-com:vml" xmlns:wp14="http://schemas.microsoft.com/office/word/2010/wordprocessingDrawing" xmlns:wp="http://schemas.openxmlformats.org/drawingml/2006/wordprocessingDrawing" xmlns:w10="urn:schemas-microsoft-com:office:word" xmlns:w="http://schemas.openxmlformats.org/wordprocessingml/2006/main" xmlns:w14="http://schemas.microsoft.com/office/word/2010/wordml" xmlns:w15="http://schemas.microsoft.com/office/word/2012/wordml" xmlns:w16cex="http://schemas.microsoft.com/office/word/2018/wordml/cex" xmlns:w16cid="http://schemas.microsoft.com/office/word/2016/wordml/cid" xmlns:w16="http://schemas.microsoft.com/office/word/2018/wordml" xmlns:w16du="http://schemas.microsoft.com/office/word/2023/wordml/word16du" xmlns:w16sdtdh="http://schemas.microsoft.com/office/word/2020/wordml/sdtdatahash" xmlns:w16se="http://schemas.microsoft.com/office/word/2015/wordml/symex" xmlns:wpg="http://schemas.microsoft.com/office/word/2010/wordprocessingGroup" xmlns:wpi="http://schemas.microsoft.com/office/word/2010/wordprocessingInk" xmlns:wne="http://schemas.microsoft.com/office/word/2006/wordml" xmlns:wps="http://schemas.microsoft.com/office/word/2010/wordprocessingShape" mc:Ignorable="w14 w15 w16se w16cid w16 w16cex w16sdtdh w16du wp14">
+<w:footnotes xmlns:wpc="http://schemas.microsoft.com/office/word/2010/wordprocessingCanvas" xmlns:cx="http://schemas.microsoft.com/office/drawing/2014/chartex" xmlns:cx1="http://schemas.microsoft.com/office/drawing/2015/9/8/chartex" xmlns:cx2="http://schemas.microsoft.com/office/drawing/2015/10/21/chartex" xmlns:cx3="http://schemas.microsoft.com/office/drawing/2016/5/9/chartex" xmlns:cx4="http://schemas.microsoft.com/office/drawing/2016/5/10/chartex" xmlns:cx5="http://schemas.microsoft.com/office/drawing/2016/5/11/chartex" xmlns:cx6="http://schemas.microsoft.com/office/drawing/2016/5/12/chartex" xmlns:cx7="http://schemas.microsoft.com/office/drawing/2016/5/13/chartex" xmlns:cx8="http://schemas.microsoft.com/office/drawing/2016/5/14/chartex" xmlns:mc="http://schemas.openxmlformats.org/markup-compatibility/2006" xmlns:aink="http://schemas.microsoft.com/office/drawing/2016/ink" xmlns:am3d="http://schemas.microsoft.com/office/drawing/2017/model3d" xmlns:o="urn:schemas-microsoft-com:office:office" xmlns:oel="http://schemas.microsoft.com/office/2019/extlst" xmlns:r="http://schemas.openxmlformats.org/officeDocument/2006/relationships" xmlns:m="http://schemas.openxmlformats.org/officeDocument/2006/math" xmlns:v="urn:schemas-microsoft-com:vml" xmlns:wp14="http://schemas.microsoft.com/office/word/2010/wordprocessingDrawing" xmlns:wp="http://schemas.openxmlformats.org/drawingml/2006/wordprocessingDrawing" xmlns:w10="urn:schemas-microsoft-com:office:word" xmlns:w="http://schemas.openxmlformats.org/wordprocessingml/2006/main" xmlns:w14="http://schemas.microsoft.com/office/word/2010/wordml" xmlns:w15="http://schemas.microsoft.com/office/word/2012/wordml" xmlns:w16cex="http://schemas.microsoft.com/office/word/2018/wordml/cex" xmlns:w16cid="http://schemas.microsoft.com/office/word/2016/wordml/cid" xmlns:w16="http://schemas.microsoft.com/office/word/2018/wordml" xmlns:w16du="http://schemas.microsoft.com/office/word/2023/wordml/word16du" xmlns:w16sdtdh="http://schemas.microsoft.com/office/word/2020/wordml/sdtdatahash" xmlns:w16sdtfl="http://schemas.microsoft.com/office/word/2024/wordml/sdtformatlock" xmlns:w16se="http://schemas.microsoft.com/office/word/2015/wordml/symex" xmlns:wpg="http://schemas.microsoft.com/office/word/2010/wordprocessingGroup" xmlns:wpi="http://schemas.microsoft.com/office/word/2010/wordprocessingInk" xmlns:wne="http://schemas.microsoft.com/office/word/2006/wordml" xmlns:wps="http://schemas.microsoft.com/office/word/2010/wordprocessingShape" mc:Ignorable="w14 w15 w16se w16cid w16 w16cex w16sdtdh w16sdtfl w16du wp14">
   <w:footnote w:type="separator" w:id="-1">
     <w:p>
       <w:r>
@@ -5625,7 +5693,7 @@
 </file>
 
 <file path=word/header1.xml><?xml version="1.0" encoding="utf-8"?>
-<w:hdr xmlns:wpc="http://schemas.microsoft.com/office/word/2010/wordprocessingCanvas" xmlns:cx="http://schemas.microsoft.com/office/drawing/2014/chartex" xmlns:cx1="http://schemas.microsoft.com/office/drawing/2015/9/8/chartex" xmlns:cx2="http://schemas.microsoft.com/office/drawing/2015/10/21/chartex" xmlns:cx3="http://schemas.microsoft.com/office/drawing/2016/5/9/chartex" xmlns:cx4="http://schemas.microsoft.com/office/drawing/2016/5/10/chartex" xmlns:cx5="http://schemas.microsoft.com/office/drawing/2016/5/11/chartex" xmlns:cx6="http://schemas.microsoft.com/office/drawing/2016/5/12/chartex" xmlns:cx7="http://schemas.microsoft.com/office/drawing/2016/5/13/chartex" xmlns:cx8="http://schemas.microsoft.com/office/drawing/2016/5/14/chartex" xmlns:mc="http://schemas.openxmlformats.org/markup-compatibility/2006" xmlns:aink="http://schemas.microsoft.com/office/drawing/2016/ink" xmlns:am3d="http://schemas.microsoft.com/office/drawing/2017/model3d" xmlns:o="urn:schemas-microsoft-com:office:office" xmlns:oel="http://schemas.microsoft.com/office/2019/extlst" xmlns:r="http://schemas.openxmlformats.org/officeDocument/2006/relationships" xmlns:m="http://schemas.openxmlformats.org/officeDocument/2006/math" xmlns:v="urn:schemas-microsoft-com:vml" xmlns:wp14="http://schemas.microsoft.com/office/word/2010/wordprocessingDrawing" xmlns:wp="http://schemas.openxmlformats.org/drawingml/2006/wordprocessingDrawing" xmlns:w10="urn:schemas-microsoft-com:office:word" xmlns:w="http://schemas.openxmlformats.org/wordprocessingml/2006/main" xmlns:w14="http://schemas.microsoft.com/office/word/2010/wordml" xmlns:w15="http://schemas.microsoft.com/office/word/2012/wordml" xmlns:w16cex="http://schemas.microsoft.com/office/word/2018/wordml/cex" xmlns:w16cid="http://schemas.microsoft.com/office/word/2016/wordml/cid" xmlns:w16="http://schemas.microsoft.com/office/word/2018/wordml" xmlns:w16du="http://schemas.microsoft.com/office/word/2023/wordml/word16du" xmlns:w16sdtdh="http://schemas.microsoft.com/office/word/2020/wordml/sdtdatahash" xmlns:w16se="http://schemas.microsoft.com/office/word/2015/wordml/symex" xmlns:wpg="http://schemas.microsoft.com/office/word/2010/wordprocessingGroup" xmlns:wpi="http://schemas.microsoft.com/office/word/2010/wordprocessingInk" xmlns:wne="http://schemas.microsoft.com/office/word/2006/wordml" xmlns:wps="http://schemas.microsoft.com/office/word/2010/wordprocessingShape" mc:Ignorable="w14 w15 w16se w16cid w16 w16cex w16sdtdh w16du wp14">
+<w:hdr xmlns:wpc="http://schemas.microsoft.com/office/word/2010/wordprocessingCanvas" xmlns:cx="http://schemas.microsoft.com/office/drawing/2014/chartex" xmlns:cx1="http://schemas.microsoft.com/office/drawing/2015/9/8/chartex" xmlns:cx2="http://schemas.microsoft.com/office/drawing/2015/10/21/chartex" xmlns:cx3="http://schemas.microsoft.com/office/drawing/2016/5/9/chartex" xmlns:cx4="http://schemas.microsoft.com/office/drawing/2016/5/10/chartex" xmlns:cx5="http://schemas.microsoft.com/office/drawing/2016/5/11/chartex" xmlns:cx6="http://schemas.microsoft.com/office/drawing/2016/5/12/chartex" xmlns:cx7="http://schemas.microsoft.com/office/drawing/2016/5/13/chartex" xmlns:cx8="http://schemas.microsoft.com/office/drawing/2016/5/14/chartex" xmlns:mc="http://schemas.openxmlformats.org/markup-compatibility/2006" xmlns:aink="http://schemas.microsoft.com/office/drawing/2016/ink" xmlns:am3d="http://schemas.microsoft.com/office/drawing/2017/model3d" xmlns:o="urn:schemas-microsoft-com:office:office" xmlns:oel="http://schemas.microsoft.com/office/2019/extlst" xmlns:r="http://schemas.openxmlformats.org/officeDocument/2006/relationships" xmlns:m="http://schemas.openxmlformats.org/officeDocument/2006/math" xmlns:v="urn:schemas-microsoft-com:vml" xmlns:wp14="http://schemas.microsoft.com/office/word/2010/wordprocessingDrawing" xmlns:wp="http://schemas.openxmlformats.org/drawingml/2006/wordprocessingDrawing" xmlns:w10="urn:schemas-microsoft-com:office:word" xmlns:w="http://schemas.openxmlformats.org/wordprocessingml/2006/main" xmlns:w14="http://schemas.microsoft.com/office/word/2010/wordml" xmlns:w15="http://schemas.microsoft.com/office/word/2012/wordml" xmlns:w16cex="http://schemas.microsoft.com/office/word/2018/wordml/cex" xmlns:w16cid="http://schemas.microsoft.com/office/word/2016/wordml/cid" xmlns:w16="http://schemas.microsoft.com/office/word/2018/wordml" xmlns:w16du="http://schemas.microsoft.com/office/word/2023/wordml/word16du" xmlns:w16sdtdh="http://schemas.microsoft.com/office/word/2020/wordml/sdtdatahash" xmlns:w16sdtfl="http://schemas.microsoft.com/office/word/2024/wordml/sdtformatlock" xmlns:w16se="http://schemas.microsoft.com/office/word/2015/wordml/symex" xmlns:wpg="http://schemas.microsoft.com/office/word/2010/wordprocessingGroup" xmlns:wpi="http://schemas.microsoft.com/office/word/2010/wordprocessingInk" xmlns:wne="http://schemas.microsoft.com/office/word/2006/wordml" xmlns:wps="http://schemas.microsoft.com/office/word/2010/wordprocessingShape" mc:Ignorable="w14 w15 w16se w16cid w16 w16cex w16sdtdh w16sdtfl w16du wp14">
   <w:tbl>
     <w:tblPr>
       <w:tblW w:w="0" w:type="auto"/>
@@ -5694,7 +5762,7 @@
             <w:rPr>
               <w:lang w:val="hr-HR"/>
             </w:rPr>
-            <w:t>1</w:t>
+            <w:t>7</w:t>
           </w:r>
         </w:p>
       </w:tc>
@@ -5738,7 +5806,31 @@
             <w:rPr>
               <w:lang w:val="hr-HR"/>
             </w:rPr>
-            <w:t>09/11/24</w:t>
+            <w:t>27</w:t>
+          </w:r>
+          <w:r>
+            <w:rPr>
+              <w:lang w:val="hr-HR"/>
+            </w:rPr>
+            <w:t>/</w:t>
+          </w:r>
+          <w:r>
+            <w:rPr>
+              <w:lang w:val="hr-HR"/>
+            </w:rPr>
+            <w:t>01</w:t>
+          </w:r>
+          <w:r>
+            <w:rPr>
+              <w:lang w:val="hr-HR"/>
+            </w:rPr>
+            <w:t>/2</w:t>
+          </w:r>
+          <w:r>
+            <w:rPr>
+              <w:lang w:val="hr-HR"/>
+            </w:rPr>
+            <w:t>5</w:t>
           </w:r>
         </w:p>
       </w:tc>
@@ -5753,7 +5845,7 @@
 </file>
 
 <file path=word/numbering.xml><?xml version="1.0" encoding="utf-8"?>
-<w:numbering xmlns:wpc="http://schemas.microsoft.com/office/word/2010/wordprocessingCanvas" xmlns:cx="http://schemas.microsoft.com/office/drawing/2014/chartex" xmlns:cx1="http://schemas.microsoft.com/office/drawing/2015/9/8/chartex" xmlns:cx2="http://schemas.microsoft.com/office/drawing/2015/10/21/chartex" xmlns:cx3="http://schemas.microsoft.com/office/drawing/2016/5/9/chartex" xmlns:cx4="http://schemas.microsoft.com/office/drawing/2016/5/10/chartex" xmlns:cx5="http://schemas.microsoft.com/office/drawing/2016/5/11/chartex" xmlns:cx6="http://schemas.microsoft.com/office/drawing/2016/5/12/chartex" xmlns:cx7="http://schemas.microsoft.com/office/drawing/2016/5/13/chartex" xmlns:cx8="http://schemas.microsoft.com/office/drawing/2016/5/14/chartex" xmlns:mc="http://schemas.openxmlformats.org/markup-compatibility/2006" xmlns:aink="http://schemas.microsoft.com/office/drawing/2016/ink" xmlns:am3d="http://schemas.microsoft.com/office/drawing/2017/model3d" xmlns:o="urn:schemas-microsoft-com:office:office" xmlns:oel="http://schemas.microsoft.com/office/2019/extlst" xmlns:r="http://schemas.openxmlformats.org/officeDocument/2006/relationships" xmlns:m="http://schemas.openxmlformats.org/officeDocument/2006/math" xmlns:v="urn:schemas-microsoft-com:vml" xmlns:wp14="http://schemas.microsoft.com/office/word/2010/wordprocessingDrawing" xmlns:wp="http://schemas.openxmlformats.org/drawingml/2006/wordprocessingDrawing" xmlns:w10="urn:schemas-microsoft-com:office:word" xmlns:w="http://schemas.openxmlformats.org/wordprocessingml/2006/main" xmlns:w14="http://schemas.microsoft.com/office/word/2010/wordml" xmlns:w15="http://schemas.microsoft.com/office/word/2012/wordml" xmlns:w16cex="http://schemas.microsoft.com/office/word/2018/wordml/cex" xmlns:w16cid="http://schemas.microsoft.com/office/word/2016/wordml/cid" xmlns:w16="http://schemas.microsoft.com/office/word/2018/wordml" xmlns:w16du="http://schemas.microsoft.com/office/word/2023/wordml/word16du" xmlns:w16sdtdh="http://schemas.microsoft.com/office/word/2020/wordml/sdtdatahash" xmlns:w16se="http://schemas.microsoft.com/office/word/2015/wordml/symex" xmlns:wpg="http://schemas.microsoft.com/office/word/2010/wordprocessingGroup" xmlns:wpi="http://schemas.microsoft.com/office/word/2010/wordprocessingInk" xmlns:wne="http://schemas.microsoft.com/office/word/2006/wordml" xmlns:wps="http://schemas.microsoft.com/office/word/2010/wordprocessingShape" mc:Ignorable="w14 w15 w16se w16cid w16 w16cex w16sdtdh w16du wp14">
+<w:numbering xmlns:wpc="http://schemas.microsoft.com/office/word/2010/wordprocessingCanvas" xmlns:cx="http://schemas.microsoft.com/office/drawing/2014/chartex" xmlns:cx1="http://schemas.microsoft.com/office/drawing/2015/9/8/chartex" xmlns:cx2="http://schemas.microsoft.com/office/drawing/2015/10/21/chartex" xmlns:cx3="http://schemas.microsoft.com/office/drawing/2016/5/9/chartex" xmlns:cx4="http://schemas.microsoft.com/office/drawing/2016/5/10/chartex" xmlns:cx5="http://schemas.microsoft.com/office/drawing/2016/5/11/chartex" xmlns:cx6="http://schemas.microsoft.com/office/drawing/2016/5/12/chartex" xmlns:cx7="http://schemas.microsoft.com/office/drawing/2016/5/13/chartex" xmlns:cx8="http://schemas.microsoft.com/office/drawing/2016/5/14/chartex" xmlns:mc="http://schemas.openxmlformats.org/markup-compatibility/2006" xmlns:aink="http://schemas.microsoft.com/office/drawing/2016/ink" xmlns:am3d="http://schemas.microsoft.com/office/drawing/2017/model3d" xmlns:o="urn:schemas-microsoft-com:office:office" xmlns:oel="http://schemas.microsoft.com/office/2019/extlst" xmlns:r="http://schemas.openxmlformats.org/officeDocument/2006/relationships" xmlns:m="http://schemas.openxmlformats.org/officeDocument/2006/math" xmlns:v="urn:schemas-microsoft-com:vml" xmlns:wp14="http://schemas.microsoft.com/office/word/2010/wordprocessingDrawing" xmlns:wp="http://schemas.openxmlformats.org/drawingml/2006/wordprocessingDrawing" xmlns:w10="urn:schemas-microsoft-com:office:word" xmlns:w="http://schemas.openxmlformats.org/wordprocessingml/2006/main" xmlns:w14="http://schemas.microsoft.com/office/word/2010/wordml" xmlns:w15="http://schemas.microsoft.com/office/word/2012/wordml" xmlns:w16cex="http://schemas.microsoft.com/office/word/2018/wordml/cex" xmlns:w16cid="http://schemas.microsoft.com/office/word/2016/wordml/cid" xmlns:w16="http://schemas.microsoft.com/office/word/2018/wordml" xmlns:w16du="http://schemas.microsoft.com/office/word/2023/wordml/word16du" xmlns:w16sdtdh="http://schemas.microsoft.com/office/word/2020/wordml/sdtdatahash" xmlns:w16sdtfl="http://schemas.microsoft.com/office/word/2024/wordml/sdtformatlock" xmlns:w16se="http://schemas.microsoft.com/office/word/2015/wordml/symex" xmlns:wpg="http://schemas.microsoft.com/office/word/2010/wordprocessingGroup" xmlns:wpi="http://schemas.microsoft.com/office/word/2010/wordprocessingInk" xmlns:wne="http://schemas.microsoft.com/office/word/2006/wordml" xmlns:wps="http://schemas.microsoft.com/office/word/2010/wordprocessingShape" mc:Ignorable="w14 w15 w16se w16cid w16 w16cex w16sdtdh w16sdtfl w16du wp14">
   <w:abstractNum w:abstractNumId="0" w15:restartNumberingAfterBreak="0">
     <w:nsid w:val="FFFFFFFB"/>
     <w:multiLevelType w:val="multilevel"/>
@@ -6853,7 +6945,7 @@
 </file>
 
 <file path=word/styles.xml><?xml version="1.0" encoding="utf-8"?>
-<w:styles xmlns:mc="http://schemas.openxmlformats.org/markup-compatibility/2006" xmlns:r="http://schemas.openxmlformats.org/officeDocument/2006/relationships" xmlns:w="http://schemas.openxmlformats.org/wordprocessingml/2006/main" xmlns:w14="http://schemas.microsoft.com/office/word/2010/wordml" xmlns:w15="http://schemas.microsoft.com/office/word/2012/wordml" xmlns:w16cex="http://schemas.microsoft.com/office/word/2018/wordml/cex" xmlns:w16cid="http://schemas.microsoft.com/office/word/2016/wordml/cid" xmlns:w16="http://schemas.microsoft.com/office/word/2018/wordml" xmlns:w16du="http://schemas.microsoft.com/office/word/2023/wordml/word16du" xmlns:w16sdtdh="http://schemas.microsoft.com/office/word/2020/wordml/sdtdatahash" xmlns:w16se="http://schemas.microsoft.com/office/word/2015/wordml/symex" mc:Ignorable="w14 w15 w16se w16cid w16 w16cex w16sdtdh w16du">
+<w:styles xmlns:mc="http://schemas.openxmlformats.org/markup-compatibility/2006" xmlns:r="http://schemas.openxmlformats.org/officeDocument/2006/relationships" xmlns:w="http://schemas.openxmlformats.org/wordprocessingml/2006/main" xmlns:w14="http://schemas.microsoft.com/office/word/2010/wordml" xmlns:w15="http://schemas.microsoft.com/office/word/2012/wordml" xmlns:w16cex="http://schemas.microsoft.com/office/word/2018/wordml/cex" xmlns:w16cid="http://schemas.microsoft.com/office/word/2016/wordml/cid" xmlns:w16="http://schemas.microsoft.com/office/word/2018/wordml" xmlns:w16du="http://schemas.microsoft.com/office/word/2023/wordml/word16du" xmlns:w16sdtdh="http://schemas.microsoft.com/office/word/2020/wordml/sdtdatahash" xmlns:w16sdtfl="http://schemas.microsoft.com/office/word/2024/wordml/sdtformatlock" xmlns:w16se="http://schemas.microsoft.com/office/word/2015/wordml/symex" mc:Ignorable="w14 w15 w16se w16cid w16 w16cex w16sdtdh w16sdtfl w16du">
   <w:docDefaults>
     <w:rPrDefault>
       <w:rPr>

</xml_diff>